<commit_message>
Modulo de login e funcionarios
</commit_message>
<xml_diff>
--- a/DOC/Fluxo_PIM_2.docx
+++ b/DOC/Fluxo_PIM_2.docx
@@ -261,7 +261,7 @@
           </mc:Choice>
           <mc:Fallback>
             <w:pict>
-              <v:shapetype w14:anchorId="32AFE713" id="_x0000_t32" coordsize="21600,21600" o:spt="32" o:oned="t" path="m,l21600,21600e" filled="f">
+              <v:shapetype w14:anchorId="3CC3FB7E" id="_x0000_t32" coordsize="21600,21600" o:spt="32" o:oned="t" path="m,l21600,21600e" filled="f">
                 <v:path arrowok="t" fillok="f" o:connecttype="none"/>
                 <o:lock v:ext="edit" shapetype="t"/>
               </v:shapetype>
@@ -338,7 +338,7 @@
           </mc:Choice>
           <mc:Fallback>
             <w:pict>
-              <v:shape w14:anchorId="45E6DD26" id="Conector de seta reta 15" o:spid="_x0000_s1026" type="#_x0000_t32" style="position:absolute;margin-left:76.5pt;margin-top:241.5pt;width:30.75pt;height:3.6pt;flip:y;z-index:251672576;visibility:visible;mso-wrap-style:square;mso-width-percent:0;mso-height-percent:0;mso-wrap-distance-left:9pt;mso-wrap-distance-top:0;mso-wrap-distance-right:9pt;mso-wrap-distance-bottom:0;mso-position-horizontal:absolute;mso-position-horizontal-relative:text;mso-position-vertical:absolute;mso-position-vertical-relative:text;mso-width-percent:0;mso-height-percent:0;mso-width-relative:margin;mso-height-relative:margin" o:gfxdata="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" strokecolor="#ed7d31 [3205]" strokeweight=".5pt">
+              <v:shape w14:anchorId="1561E0A6" id="Conector de seta reta 15" o:spid="_x0000_s1026" type="#_x0000_t32" style="position:absolute;margin-left:76.5pt;margin-top:241.5pt;width:30.75pt;height:3.6pt;flip:y;z-index:251672576;visibility:visible;mso-wrap-style:square;mso-width-percent:0;mso-height-percent:0;mso-wrap-distance-left:9pt;mso-wrap-distance-top:0;mso-wrap-distance-right:9pt;mso-wrap-distance-bottom:0;mso-position-horizontal:absolute;mso-position-horizontal-relative:text;mso-position-vertical:absolute;mso-position-vertical-relative:text;mso-width-percent:0;mso-height-percent:0;mso-width-relative:margin;mso-height-relative:margin" o:gfxdata="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" strokecolor="#ed7d31 [3205]" strokeweight=".5pt">
                 <v:stroke endarrow="block" joinstyle="miter"/>
               </v:shape>
             </w:pict>
@@ -501,7 +501,7 @@
           </mc:Choice>
           <mc:Fallback>
             <w:pict>
-              <v:shape w14:anchorId="5D03ADB0" id="Conector de seta reta 8" o:spid="_x0000_s1026" type="#_x0000_t32" style="position:absolute;margin-left:75.45pt;margin-top:137.6pt;width:30.75pt;height:3.6pt;flip:y;z-index:251666432;visibility:visible;mso-wrap-style:square;mso-width-percent:0;mso-height-percent:0;mso-wrap-distance-left:9pt;mso-wrap-distance-top:0;mso-wrap-distance-right:9pt;mso-wrap-distance-bottom:0;mso-position-horizontal:absolute;mso-position-horizontal-relative:text;mso-position-vertical:absolute;mso-position-vertical-relative:text;mso-width-percent:0;mso-height-percent:0;mso-width-relative:margin;mso-height-relative:margin" o:gfxdata="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" strokecolor="#ed7d31 [3205]" strokeweight=".5pt">
+              <v:shape w14:anchorId="04264ED3" id="Conector de seta reta 8" o:spid="_x0000_s1026" type="#_x0000_t32" style="position:absolute;margin-left:75.45pt;margin-top:137.6pt;width:30.75pt;height:3.6pt;flip:y;z-index:251666432;visibility:visible;mso-wrap-style:square;mso-width-percent:0;mso-height-percent:0;mso-wrap-distance-left:9pt;mso-wrap-distance-top:0;mso-wrap-distance-right:9pt;mso-wrap-distance-bottom:0;mso-position-horizontal:absolute;mso-position-horizontal-relative:text;mso-position-vertical:absolute;mso-position-vertical-relative:text;mso-width-percent:0;mso-height-percent:0;mso-width-relative:margin;mso-height-relative:margin" o:gfxdata="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" strokecolor="#ed7d31 [3205]" strokeweight=".5pt">
                 <v:stroke endarrow="block" joinstyle="miter"/>
               </v:shape>
             </w:pict>
@@ -679,7 +679,7 @@
           </mc:Choice>
           <mc:Fallback>
             <w:pict>
-              <v:shapetype w14:anchorId="7B8F9A84" id="_x0000_t34" coordsize="21600,21600" o:spt="34" o:oned="t" adj="10800" path="m,l@0,0@0,21600,21600,21600e" filled="f">
+              <v:shapetype w14:anchorId="6C3BADF7" id="_x0000_t34" coordsize="21600,21600" o:spt="34" o:oned="t" adj="10800" path="m,l@0,0@0,21600,21600,21600e" filled="f">
                 <v:stroke joinstyle="miter"/>
                 <v:formulas>
                   <v:f eqn="val #0"/>
@@ -856,7 +856,7 @@
           </mc:Choice>
           <mc:Fallback>
             <w:pict>
-              <v:shape w14:anchorId="582A1BD9" id="Conector de seta reta 9" o:spid="_x0000_s1026" type="#_x0000_t32" style="position:absolute;margin-left:48.75pt;margin-top:159pt;width:.75pt;height:26.25pt;flip:x;z-index:251667456;visibility:visible;mso-wrap-style:square;mso-wrap-distance-left:9pt;mso-wrap-distance-top:0;mso-wrap-distance-right:9pt;mso-wrap-distance-bottom:0;mso-position-horizontal:absolute;mso-position-horizontal-relative:text;mso-position-vertical:absolute;mso-position-vertical-relative:text" o:gfxdata="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" strokecolor="#ed7d31 [3205]" strokeweight=".5pt">
+              <v:shape w14:anchorId="42198589" id="Conector de seta reta 9" o:spid="_x0000_s1026" type="#_x0000_t32" style="position:absolute;margin-left:48.75pt;margin-top:159pt;width:.75pt;height:26.25pt;flip:x;z-index:251667456;visibility:visible;mso-wrap-style:square;mso-wrap-distance-left:9pt;mso-wrap-distance-top:0;mso-wrap-distance-right:9pt;mso-wrap-distance-bottom:0;mso-position-horizontal:absolute;mso-position-horizontal-relative:text;mso-position-vertical:absolute;mso-position-vertical-relative:text" o:gfxdata="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" strokecolor="#ed7d31 [3205]" strokeweight=".5pt">
                 <v:stroke endarrow="block" joinstyle="miter"/>
               </v:shape>
             </w:pict>
@@ -923,7 +923,7 @@
           </mc:Choice>
           <mc:Fallback>
             <w:pict>
-              <v:shape w14:anchorId="36FA352C" id="Conector de seta reta 7" o:spid="_x0000_s1026" type="#_x0000_t32" style="position:absolute;margin-left:46.2pt;margin-top:98.65pt;width:.75pt;height:26.25pt;flip:x;z-index:251665408;visibility:visible;mso-wrap-style:square;mso-wrap-distance-left:9pt;mso-wrap-distance-top:0;mso-wrap-distance-right:9pt;mso-wrap-distance-bottom:0;mso-position-horizontal:absolute;mso-position-horizontal-relative:text;mso-position-vertical:absolute;mso-position-vertical-relative:text" o:gfxdata="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" strokecolor="#ed7d31 [3205]" strokeweight=".5pt">
+              <v:shape w14:anchorId="32528039" id="Conector de seta reta 7" o:spid="_x0000_s1026" type="#_x0000_t32" style="position:absolute;margin-left:46.2pt;margin-top:98.65pt;width:.75pt;height:26.25pt;flip:x;z-index:251665408;visibility:visible;mso-wrap-style:square;mso-wrap-distance-left:9pt;mso-wrap-distance-top:0;mso-wrap-distance-right:9pt;mso-wrap-distance-bottom:0;mso-position-horizontal:absolute;mso-position-horizontal-relative:text;mso-position-vertical:absolute;mso-position-vertical-relative:text" o:gfxdata="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" strokecolor="#ed7d31 [3205]" strokeweight=".5pt">
                 <v:stroke endarrow="block" joinstyle="miter"/>
               </v:shape>
             </w:pict>
@@ -990,7 +990,7 @@
           </mc:Choice>
           <mc:Fallback>
             <w:pict>
-              <v:shape w14:anchorId="236F7428" id="Conector de seta reta 6" o:spid="_x0000_s1026" type="#_x0000_t32" style="position:absolute;margin-left:45.75pt;margin-top:46.5pt;width:.75pt;height:26.25pt;flip:x;z-index:251664384;visibility:visible;mso-wrap-style:square;mso-wrap-distance-left:9pt;mso-wrap-distance-top:0;mso-wrap-distance-right:9pt;mso-wrap-distance-bottom:0;mso-position-horizontal:absolute;mso-position-horizontal-relative:text;mso-position-vertical:absolute;mso-position-vertical-relative:text" o:gfxdata="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" strokecolor="#ed7d31 [3205]" strokeweight=".5pt">
+              <v:shape w14:anchorId="03E9052A" id="Conector de seta reta 6" o:spid="_x0000_s1026" type="#_x0000_t32" style="position:absolute;margin-left:45.75pt;margin-top:46.5pt;width:.75pt;height:26.25pt;flip:x;z-index:251664384;visibility:visible;mso-wrap-style:square;mso-wrap-distance-left:9pt;mso-wrap-distance-top:0;mso-wrap-distance-right:9pt;mso-wrap-distance-bottom:0;mso-position-horizontal:absolute;mso-position-horizontal-relative:text;mso-position-vertical:absolute;mso-position-vertical-relative:text" o:gfxdata="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" strokecolor="#ed7d31 [3205]" strokeweight=".5pt">
                 <v:stroke endarrow="block" joinstyle="miter"/>
               </v:shape>
             </w:pict>
@@ -1278,7 +1278,7 @@
           </mc:Choice>
           <mc:Fallback>
             <w:pict>
-              <v:shape w14:anchorId="48A2081B" id="Conector de seta reta 3" o:spid="_x0000_s1026" type="#_x0000_t32" style="position:absolute;margin-left:44.7pt;margin-top:-3.35pt;width:.75pt;height:26.25pt;flip:x;z-index:251661312;visibility:visible;mso-wrap-style:square;mso-wrap-distance-left:9pt;mso-wrap-distance-top:0;mso-wrap-distance-right:9pt;mso-wrap-distance-bottom:0;mso-position-horizontal:absolute;mso-position-horizontal-relative:text;mso-position-vertical:absolute;mso-position-vertical-relative:text" o:gfxdata="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" strokecolor="#ed7d31 [3205]" strokeweight=".5pt">
+              <v:shape w14:anchorId="3D3E04AE" id="Conector de seta reta 3" o:spid="_x0000_s1026" type="#_x0000_t32" style="position:absolute;margin-left:44.7pt;margin-top:-3.35pt;width:.75pt;height:26.25pt;flip:x;z-index:251661312;visibility:visible;mso-wrap-style:square;mso-wrap-distance-left:9pt;mso-wrap-distance-top:0;mso-wrap-distance-right:9pt;mso-wrap-distance-bottom:0;mso-position-horizontal:absolute;mso-position-horizontal-relative:text;mso-position-vertical:absolute;mso-position-vertical-relative:text" o:gfxdata="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" strokecolor="#ed7d31 [3205]" strokeweight=".5pt">
                 <v:stroke endarrow="block" joinstyle="miter"/>
               </v:shape>
             </w:pict>
@@ -1487,7 +1487,134 @@
         </mc:AlternateContent>
       </w:r>
     </w:p>
+    <w:p>
+      <w:r>
+        <w:rPr>
+          <w:noProof/>
+          <w:lang w:eastAsia="pt-BR"/>
+        </w:rPr>
+        <mc:AlternateContent>
+          <mc:Choice Requires="wps">
+            <w:drawing>
+              <wp:anchor distT="0" distB="0" distL="114300" distR="114300" simplePos="0" relativeHeight="251677696" behindDoc="0" locked="0" layoutInCell="1" allowOverlap="1" wp14:anchorId="170BF1A3" wp14:editId="4041C54B">
+                <wp:simplePos x="0" y="0"/>
+                <wp:positionH relativeFrom="column">
+                  <wp:posOffset>598170</wp:posOffset>
+                </wp:positionH>
+                <wp:positionV relativeFrom="paragraph">
+                  <wp:posOffset>2395856</wp:posOffset>
+                </wp:positionV>
+                <wp:extent cx="45719" cy="228600"/>
+                <wp:effectExtent l="57150" t="0" r="50165" b="57150"/>
+                <wp:wrapNone/>
+                <wp:docPr id="11" name="Conector de seta reta 11"/>
+                <wp:cNvGraphicFramePr/>
+                <a:graphic xmlns:a="http://schemas.openxmlformats.org/drawingml/2006/main">
+                  <a:graphicData uri="http://schemas.microsoft.com/office/word/2010/wordprocessingShape">
+                    <wps:wsp>
+                      <wps:cNvCnPr/>
+                      <wps:spPr>
+                        <a:xfrm flipH="1">
+                          <a:off x="0" y="0"/>
+                          <a:ext cx="45719" cy="228600"/>
+                        </a:xfrm>
+                        <a:prstGeom prst="straightConnector1">
+                          <a:avLst/>
+                        </a:prstGeom>
+                        <a:ln>
+                          <a:tailEnd type="triangle"/>
+                        </a:ln>
+                      </wps:spPr>
+                      <wps:style>
+                        <a:lnRef idx="1">
+                          <a:schemeClr val="accent2"/>
+                        </a:lnRef>
+                        <a:fillRef idx="0">
+                          <a:schemeClr val="accent2"/>
+                        </a:fillRef>
+                        <a:effectRef idx="0">
+                          <a:schemeClr val="accent2"/>
+                        </a:effectRef>
+                        <a:fontRef idx="minor">
+                          <a:schemeClr val="tx1"/>
+                        </a:fontRef>
+                      </wps:style>
+                      <wps:bodyPr/>
+                    </wps:wsp>
+                  </a:graphicData>
+                </a:graphic>
+                <wp14:sizeRelH relativeFrom="margin">
+                  <wp14:pctWidth>0</wp14:pctWidth>
+                </wp14:sizeRelH>
+                <wp14:sizeRelV relativeFrom="margin">
+                  <wp14:pctHeight>0</wp14:pctHeight>
+                </wp14:sizeRelV>
+              </wp:anchor>
+            </w:drawing>
+          </mc:Choice>
+          <mc:Fallback>
+            <w:pict>
+              <v:shape w14:anchorId="331E591C" id="Conector de seta reta 11" o:spid="_x0000_s1026" type="#_x0000_t32" style="position:absolute;margin-left:47.1pt;margin-top:188.65pt;width:3.6pt;height:18pt;flip:x;z-index:251677696;visibility:visible;mso-wrap-style:square;mso-width-percent:0;mso-height-percent:0;mso-wrap-distance-left:9pt;mso-wrap-distance-top:0;mso-wrap-distance-right:9pt;mso-wrap-distance-bottom:0;mso-position-horizontal:absolute;mso-position-horizontal-relative:text;mso-position-vertical:absolute;mso-position-vertical-relative:text;mso-width-percent:0;mso-height-percent:0;mso-width-relative:margin;mso-height-relative:margin" o:gfxdata="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" strokecolor="#ed7d31 [3205]" strokeweight=".5pt">
+                <v:stroke endarrow="block" joinstyle="miter"/>
+              </v:shape>
+            </w:pict>
+          </mc:Fallback>
+        </mc:AlternateContent>
+      </w:r>
+    </w:p>
     <w:p/>
+    <w:p/>
+    <w:p/>
+    <w:p>
+      <w:pPr>
+        <w:tabs>
+          <w:tab w:val="left" w:pos="1635"/>
+        </w:tabs>
+      </w:pPr>
+      <w:r>
+        <w:tab/>
+        <w:t>Não</w:t>
+      </w:r>
+    </w:p>
+    <w:p/>
+    <w:p>
+      <w:pPr>
+        <w:tabs>
+          <w:tab w:val="left" w:pos="1200"/>
+        </w:tabs>
+      </w:pPr>
+      <w:r>
+        <w:tab/>
+        <w:t>Sim</w:t>
+      </w:r>
+    </w:p>
+    <w:p/>
+    <w:p/>
+    <w:p>
+      <w:pPr>
+        <w:tabs>
+          <w:tab w:val="left" w:pos="1635"/>
+        </w:tabs>
+      </w:pPr>
+      <w:r>
+        <w:tab/>
+        <w:t>Não</w:t>
+      </w:r>
+    </w:p>
+    <w:p/>
+    <w:p>
+      <w:pPr>
+        <w:tabs>
+          <w:tab w:val="left" w:pos="1260"/>
+        </w:tabs>
+      </w:pPr>
+      <w:r>
+        <w:tab/>
+        <w:t>Sim</w:t>
+      </w:r>
+      <w:bookmarkStart w:id="0" w:name="_GoBack"/>
+      <w:bookmarkEnd w:id="0"/>
+    </w:p>
     <w:sectPr>
       <w:headerReference w:type="even" r:id="rId6"/>
       <w:headerReference w:type="default" r:id="rId7"/>
@@ -1600,8 +1727,6 @@
     <w:pPr>
       <w:pStyle w:val="Cabealho"/>
     </w:pPr>
-    <w:bookmarkStart w:id="0" w:name="_GoBack"/>
-    <w:bookmarkEnd w:id="0"/>
   </w:p>
 </w:hdr>
 </file>

</xml_diff>